<commit_message>
Solution for module 4 challenge - analysis
</commit_message>
<xml_diff>
--- a/PyCitySchools/analysis/Analysis for City School Report.docx
+++ b/PyCitySchools/analysis/Analysis for City School Report.docx
@@ -6370,7 +6370,6 @@
         </w:rPr>
         <w:t xml:space="preserve">Schools with high number of students perform worst. As per data, schools with student range 1000 – 2000 has the best </w:t>
       </w:r>
-      <w:proofErr w:type="spellStart"/>
       <w:r>
         <w:rPr>
           <w:rFonts w:ascii="inherit" w:eastAsia="Times New Roman" w:hAnsi="inherit" w:cs="Courier New"/>
@@ -6378,17 +6377,7 @@
           <w:sz w:val="28"/>
           <w:szCs w:val="28"/>
         </w:rPr>
-        <w:t>performnace</w:t>
-      </w:r>
-      <w:proofErr w:type="spellEnd"/>
-      <w:r>
-        <w:rPr>
-          <w:rFonts w:ascii="inherit" w:eastAsia="Times New Roman" w:hAnsi="inherit" w:cs="Courier New"/>
-          <w:color w:val="000000"/>
-          <w:sz w:val="28"/>
-          <w:szCs w:val="28"/>
-        </w:rPr>
-        <w:t>,</w:t>
+        <w:t>performance</w:t>
       </w:r>
     </w:p>
     <w:p>

</xml_diff>